<commit_message>
doco completion and pdf creation
</commit_message>
<xml_diff>
--- a/Assignment 2 Doco and VIdeo/CSE3MAD - Assignment 2 Documentation.docx
+++ b/Assignment 2 Doco and VIdeo/CSE3MAD - Assignment 2 Documentation.docx
@@ -15,13 +15,8 @@
         <w:br/>
       </w:r>
       <w:r>
-        <w:t xml:space="preserve">Zaher </w:t>
-      </w:r>
-      <w:proofErr w:type="spellStart"/>
-      <w:r>
-        <w:t>Abuamro</w:t>
-      </w:r>
-      <w:proofErr w:type="spellEnd"/>
+        <w:t>Zaher Abuamro</w:t>
+      </w:r>
       <w:r>
         <w:t xml:space="preserve"> – </w:t>
       </w:r>
@@ -229,15 +224,7 @@
         <w:t>All functions achieved, except for categorised pins, as current testing only has 1 POI listed. Pin is present within map</w:t>
       </w:r>
       <w:r>
-        <w:t xml:space="preserve">, and selecting it </w:t>
-      </w:r>
-      <w:proofErr w:type="gramStart"/>
-      <w:r>
-        <w:t>opens up</w:t>
-      </w:r>
-      <w:proofErr w:type="gramEnd"/>
-      <w:r>
-        <w:t xml:space="preserve"> the POI as a pop up. This function interacts with the Cloud Firestore, pulling the stored information into the map via pin utilising the Latitude and Longitude information.</w:t>
+        <w:t>, and selecting it opens up the POI as a pop up. This function interacts with the Cloud Firestore, pulling the stored information into the map via pin utilising the Latitude and Longitude information.</w:t>
       </w:r>
     </w:p>
     <w:p>
@@ -275,13 +262,8 @@
         <w:br/>
         <w:t xml:space="preserve">At the time of writing all functions within the POI List activity are working as intended. </w:t>
       </w:r>
-      <w:proofErr w:type="gramStart"/>
-      <w:r>
-        <w:t>POI’s</w:t>
-      </w:r>
-      <w:proofErr w:type="gramEnd"/>
-      <w:r>
-        <w:t xml:space="preserve"> are shown in a double column list, with the name, category and star rating on </w:t>
+      <w:r>
+        <w:t xml:space="preserve">POI’s are shown in a double column list, with the name, category and star rating on </w:t>
       </w:r>
       <w:r>
         <w:lastRenderedPageBreak/>
@@ -409,15 +391,7 @@
         <w:br/>
       </w:r>
       <w:r>
-        <w:t xml:space="preserve">When the user opens the full details of a POI, the option to include a rating is presented, they are given the option to provide a </w:t>
-      </w:r>
-      <w:proofErr w:type="gramStart"/>
-      <w:r>
-        <w:t>1-5 star</w:t>
-      </w:r>
-      <w:proofErr w:type="gramEnd"/>
-      <w:r>
-        <w:t xml:space="preserve"> review with optional comments available. The user then clicks submit review, and recent reviews are previews below. The ability to add a photo to the review was ultimately removed.</w:t>
+        <w:t>When the user opens the full details of a POI, the option to include a rating is presented, they are given the option to provide a 1-5 star review with optional comments available. The user then clicks submit review, and recent reviews are previews below. The ability to add a photo to the review was ultimately removed.</w:t>
       </w:r>
     </w:p>
     <w:p>
@@ -453,15 +427,7 @@
       </w:r>
       <w:r>
         <w:br/>
-        <w:t xml:space="preserve">Display photo functionality is currently implemented; this stores the selected photo within the Cloud Firebase Storage. All further options are currently implemented </w:t>
-      </w:r>
-      <w:proofErr w:type="gramStart"/>
-      <w:r>
-        <w:t>with the exception of</w:t>
-      </w:r>
-      <w:proofErr w:type="gramEnd"/>
-      <w:r>
-        <w:t xml:space="preserve"> showing users reviews, as at the time of writing this report, reviews have not yet been implemented.</w:t>
+        <w:t>Display photo functionality is currently implemented; this stores the selected photo within the Cloud Firebase Storage. All further options are currently implemented with the exception of showing users reviews, as at the time of writing this report, reviews have not yet been implemented.</w:t>
       </w:r>
     </w:p>
     <w:p>
@@ -570,15 +536,7 @@
       </w:r>
       <w:r>
         <w:br/>
-        <w:t xml:space="preserve">When the user selects change password activity, a pop up appears with the above text boxes. If the user selects </w:t>
-      </w:r>
-      <w:proofErr w:type="gramStart"/>
-      <w:r>
-        <w:t>cancel</w:t>
-      </w:r>
-      <w:proofErr w:type="gramEnd"/>
-      <w:r>
-        <w:t xml:space="preserve"> they are returned to the settings page aborting the change of password, when they select confirm, the authorisation function within Cloud Firebase is utilised to confirm new password and update cached details for user to continue to use the auto-login functionality.</w:t>
+        <w:t>When the user selects change password activity, a pop up appears with the above text boxes. If the user selects cancel they are returned to the settings page aborting the change of password, when they select confirm, the authorisation function within Cloud Firebase is utilised to confirm new password and update cached details for user to continue to use the auto-login functionality.</w:t>
       </w:r>
     </w:p>
     <w:p>
@@ -616,35 +574,14 @@
         <w:br/>
       </w:r>
       <w:r>
-        <w:t xml:space="preserve">When the user selects </w:t>
-      </w:r>
-      <w:proofErr w:type="gramStart"/>
-      <w:r>
-        <w:t>the my</w:t>
-      </w:r>
-      <w:proofErr w:type="gramEnd"/>
-      <w:r>
-        <w:t xml:space="preserve"> reviews option, they are taken to a list of their reviews which includes the name of the POI, star review and any comments that were added.</w:t>
+        <w:t>When the user selects the my reviews option, they are taken to a list of their reviews which includes the name of the POI, star review and any comments that were added.</w:t>
       </w:r>
     </w:p>
     <w:p/>
     <w:p/>
     <w:p>
-      <w:pPr>
-        <w:sectPr>
-          <w:pgSz w:w="12240" w:h="15840"/>
-          <w:pgMar w:top="1440" w:right="1440" w:bottom="1440" w:left="1440" w:header="720" w:footer="720" w:gutter="0"/>
-          <w:cols w:space="720"/>
-          <w:docGrid w:linePitch="360"/>
-        </w:sectPr>
-      </w:pPr>
-      <w:proofErr w:type="spellStart"/>
-      <w:r>
-        <w:t>Github</w:t>
-      </w:r>
-      <w:proofErr w:type="spellEnd"/>
-      <w:r>
-        <w:t xml:space="preserve"> Repository Link:</w:t>
+      <w:r>
+        <w:t>Github Repository Link:</w:t>
       </w:r>
       <w:r>
         <w:br/>
@@ -657,6 +594,20 @@
           <w:t>https://github.com/derekgray91/CSE3MAD-LTBA</w:t>
         </w:r>
       </w:hyperlink>
+    </w:p>
+    <w:p/>
+    <w:p>
+      <w:pPr>
+        <w:sectPr>
+          <w:pgSz w:w="12240" w:h="15840"/>
+          <w:pgMar w:top="1440" w:right="1440" w:bottom="1440" w:left="1440" w:header="720" w:footer="720" w:gutter="0"/>
+          <w:cols w:space="720"/>
+          <w:docGrid w:linePitch="360"/>
+        </w:sectPr>
+      </w:pPr>
+      <w:r>
+        <w:t>Unable to provide copy of code within ZIP file, as it ends up being 1.2gb + which exceeds the 250mb limit on submissions. Github code has been made public for review purposes.</w:t>
+      </w:r>
       <w:r>
         <w:t xml:space="preserve"> </w:t>
       </w:r>
@@ -667,15 +618,7 @@
       </w:pPr>
       <w:r>
         <w:lastRenderedPageBreak/>
-        <w:t xml:space="preserve">Jira – All work. Unfortunately Sprint 1 was completed without copying the burn down report. Below is a screenshot of </w:t>
-      </w:r>
-      <w:proofErr w:type="gramStart"/>
-      <w:r>
-        <w:t>all of</w:t>
-      </w:r>
-      <w:proofErr w:type="gramEnd"/>
-      <w:r>
-        <w:t xml:space="preserve"> the Activities created within the teams Jira.</w:t>
+        <w:t>Jira – All work. Unfortunately Sprint 1 was completed without copying the burn down report. Below is a screenshot of all of the Activities created within the teams Jira.</w:t>
       </w:r>
     </w:p>
     <w:p>
@@ -726,14 +669,9 @@
       </w:r>
     </w:p>
     <w:p>
-      <w:proofErr w:type="spellStart"/>
       <w:r>
         <w:lastRenderedPageBreak/>
-        <w:t>Github</w:t>
-      </w:r>
-      <w:proofErr w:type="spellEnd"/>
-      <w:r>
-        <w:t xml:space="preserve"> Contributions:</w:t>
+        <w:t>Github Contributions:</w:t>
       </w:r>
       <w:r>
         <w:br/>
@@ -741,6 +679,9 @@
     </w:p>
     <w:p>
       <w:r>
+        <w:rPr>
+          <w:noProof/>
+        </w:rPr>
         <w:drawing>
           <wp:inline distT="0" distB="0" distL="0" distR="0" wp14:anchorId="3F5FD1FB" wp14:editId="37AF85BE">
             <wp:extent cx="7620000" cy="5353991"/>
@@ -780,6 +721,9 @@
     </w:p>
     <w:p>
       <w:r>
+        <w:rPr>
+          <w:noProof/>
+        </w:rPr>
         <w:lastRenderedPageBreak/>
         <w:drawing>
           <wp:inline distT="0" distB="0" distL="0" distR="0" wp14:anchorId="3A58C7BE" wp14:editId="011C564F">
@@ -820,6 +764,9 @@
     </w:p>
     <w:p>
       <w:r>
+        <w:rPr>
+          <w:noProof/>
+        </w:rPr>
         <w:lastRenderedPageBreak/>
         <w:drawing>
           <wp:inline distT="0" distB="0" distL="0" distR="0" wp14:anchorId="4C4A9A48" wp14:editId="5DB7159C">

</xml_diff>